<commit_message>
docs: upload pdf atividades da aula 18 sub-redes
</commit_message>
<xml_diff>
--- a/aulas/aula18/atividade-sub-redes.docx
+++ b/aulas/aula18/atividade-sub-redes.docx
@@ -107,13 +107,7 @@
         <w:rPr>
           <w:lang w:val="pt-BR"/>
         </w:rPr>
-        <w:t>0</w:t>
-      </w:r>
-      <w:r>
-        <w:rPr>
-          <w:lang w:val="pt-BR"/>
-        </w:rPr>
-        <w:t>2</w:t>
+        <w:t xml:space="preserve">1º </w:t>
       </w:r>
       <w:r>
         <w:rPr>
@@ -178,48 +172,20 @@
         <w:rPr>
           <w:lang w:val="pt-BR"/>
         </w:rPr>
-        <w:t xml:space="preserve">Dada a rede 192.168.1.0/24, o objetivo é dividir essa rede em 8 </w:t>
+        <w:t>Dada a rede 192.168.1.0/24, o objetivo é dividir essa rede em 8 sub-redes com o mesmo tamanho.</w:t>
       </w:r>
-      <w:proofErr w:type="spellStart"/>
+    </w:p>
+    <w:p>
+      <w:pPr>
+        <w:rPr>
+          <w:lang w:val="pt-BR"/>
+        </w:rPr>
+      </w:pPr>
       <w:r>
         <w:rPr>
           <w:lang w:val="pt-BR"/>
         </w:rPr>
-        <w:t>sub-redes</w:t>
-      </w:r>
-      <w:proofErr w:type="spellEnd"/>
-      <w:r>
-        <w:rPr>
-          <w:lang w:val="pt-BR"/>
-        </w:rPr>
-        <w:t xml:space="preserve"> com o mesmo tamanho.</w:t>
-      </w:r>
-    </w:p>
-    <w:p>
-      <w:pPr>
-        <w:rPr>
-          <w:lang w:val="pt-BR"/>
-        </w:rPr>
-      </w:pPr>
-      <w:r>
-        <w:rPr>
-          <w:lang w:val="pt-BR"/>
-        </w:rPr>
-        <w:t xml:space="preserve">Você deve apresentar a solução seguindo os passos abaixo, para determinar a nova máscara e as </w:t>
-      </w:r>
-      <w:proofErr w:type="spellStart"/>
-      <w:r>
-        <w:rPr>
-          <w:lang w:val="pt-BR"/>
-        </w:rPr>
-        <w:t>sub-redes</w:t>
-      </w:r>
-      <w:proofErr w:type="spellEnd"/>
-      <w:r>
-        <w:rPr>
-          <w:lang w:val="pt-BR"/>
-        </w:rPr>
-        <w:t xml:space="preserve"> certas.</w:t>
+        <w:t>Você deve apresentar a solução seguindo os passos abaixo, para determinar a nova máscara e as sub-redes certas.</w:t>
       </w:r>
     </w:p>
     <w:p>
@@ -1106,21 +1072,7 @@
         <w:rPr>
           <w:lang w:val="pt-BR"/>
         </w:rPr>
-        <w:t xml:space="preserve">3. Total de hosts por </w:t>
-      </w:r>
-      <w:proofErr w:type="spellStart"/>
-      <w:r>
-        <w:rPr>
-          <w:lang w:val="pt-BR"/>
-        </w:rPr>
-        <w:t>sub-rede</w:t>
-      </w:r>
-      <w:proofErr w:type="spellEnd"/>
-      <w:r>
-        <w:rPr>
-          <w:lang w:val="pt-BR"/>
-        </w:rPr>
-        <w:t>:</w:t>
+        <w:t>3. Total de hosts por sub-rede:</w:t>
       </w:r>
     </w:p>
     <w:p>
@@ -1290,7 +1242,6 @@
                 <w:szCs w:val="24"/>
               </w:rPr>
             </w:pPr>
-            <w:proofErr w:type="spellStart"/>
             <w:r>
               <w:rPr>
                 <w:rFonts w:cs="Arial"/>
@@ -1299,45 +1250,49 @@
                 <w:szCs w:val="24"/>
               </w:rPr>
               <w:lastRenderedPageBreak/>
-              <w:t>Endereço</w:t>
-            </w:r>
-            <w:proofErr w:type="spellEnd"/>
-            <w:r>
+              <w:t>Endereço IP</w:t>
+            </w:r>
+          </w:p>
+        </w:tc>
+        <w:tc>
+          <w:tcPr>
+            <w:tcW w:w="1209" w:type="pct"/>
+          </w:tcPr>
+          <w:p>
+            <w:pPr>
+              <w:jc w:val="center"/>
               <w:rPr>
                 <w:rFonts w:cs="Arial"/>
                 <w:b/>
                 <w:sz w:val="22"/>
                 <w:szCs w:val="24"/>
               </w:rPr>
-              <w:t xml:space="preserve"> IP</w:t>
-            </w:r>
-          </w:p>
-        </w:tc>
-        <w:tc>
-          <w:tcPr>
-            <w:tcW w:w="1209" w:type="pct"/>
-          </w:tcPr>
-          <w:p>
-            <w:pPr>
-              <w:jc w:val="center"/>
+            </w:pPr>
+            <w:r>
               <w:rPr>
                 <w:rFonts w:cs="Arial"/>
                 <w:b/>
                 <w:sz w:val="22"/>
                 <w:szCs w:val="24"/>
               </w:rPr>
-            </w:pPr>
-            <w:proofErr w:type="spellStart"/>
-            <w:r>
+              <w:t>Endereço de rede</w:t>
+            </w:r>
+          </w:p>
+        </w:tc>
+        <w:tc>
+          <w:tcPr>
+            <w:tcW w:w="1883" w:type="pct"/>
+          </w:tcPr>
+          <w:p>
+            <w:pPr>
+              <w:jc w:val="center"/>
               <w:rPr>
                 <w:rFonts w:cs="Arial"/>
                 <w:b/>
                 <w:sz w:val="22"/>
                 <w:szCs w:val="24"/>
               </w:rPr>
-              <w:t>Endereço</w:t>
-            </w:r>
-            <w:proofErr w:type="spellEnd"/>
+            </w:pPr>
             <w:r>
               <w:rPr>
                 <w:rFonts w:cs="Arial"/>
@@ -1345,43 +1300,7 @@
                 <w:sz w:val="22"/>
                 <w:szCs w:val="24"/>
               </w:rPr>
-              <w:t xml:space="preserve"> de rede</w:t>
-            </w:r>
-          </w:p>
-        </w:tc>
-        <w:tc>
-          <w:tcPr>
-            <w:tcW w:w="1883" w:type="pct"/>
-          </w:tcPr>
-          <w:p>
-            <w:pPr>
-              <w:jc w:val="center"/>
-              <w:rPr>
-                <w:rFonts w:cs="Arial"/>
-                <w:b/>
-                <w:sz w:val="22"/>
-                <w:szCs w:val="24"/>
-              </w:rPr>
-            </w:pPr>
-            <w:proofErr w:type="spellStart"/>
-            <w:r>
-              <w:rPr>
-                <w:rFonts w:cs="Arial"/>
-                <w:b/>
-                <w:sz w:val="22"/>
-                <w:szCs w:val="24"/>
-              </w:rPr>
-              <w:t>Intervalo</w:t>
-            </w:r>
-            <w:proofErr w:type="spellEnd"/>
-            <w:r>
-              <w:rPr>
-                <w:rFonts w:cs="Arial"/>
-                <w:b/>
-                <w:sz w:val="22"/>
-                <w:szCs w:val="24"/>
-              </w:rPr>
-              <w:t xml:space="preserve"> de hosts</w:t>
+              <w:t>Intervalo de hosts</w:t>
             </w:r>
           </w:p>
         </w:tc>
@@ -2319,19 +2238,8 @@
                 <w:szCs w:val="24"/>
                 <w:lang w:val="pt-BR" w:eastAsia="pt-BR"/>
               </w:rPr>
-              <w:t xml:space="preserve">Dividir em 4 </w:t>
-            </w:r>
-            <w:proofErr w:type="spellStart"/>
-            <w:r>
-              <w:rPr>
-                <w:rFonts w:eastAsia="Times New Roman" w:cs="Arial"/>
-                <w:color w:val="1F2328"/>
-                <w:szCs w:val="24"/>
-                <w:lang w:val="pt-BR" w:eastAsia="pt-BR"/>
-              </w:rPr>
-              <w:t>sub-redes</w:t>
-            </w:r>
-            <w:proofErr w:type="spellEnd"/>
+              <w:t>Dividir em 4 sub-redes</w:t>
+            </w:r>
           </w:p>
         </w:tc>
       </w:tr>
@@ -2403,19 +2311,8 @@
                 <w:szCs w:val="24"/>
                 <w:lang w:val="pt-BR" w:eastAsia="pt-BR"/>
               </w:rPr>
-              <w:t xml:space="preserve">Dividir em 8 </w:t>
-            </w:r>
-            <w:proofErr w:type="spellStart"/>
-            <w:r>
-              <w:rPr>
-                <w:rFonts w:eastAsia="Times New Roman" w:cs="Arial"/>
-                <w:color w:val="1F2328"/>
-                <w:szCs w:val="24"/>
-                <w:lang w:val="pt-BR" w:eastAsia="pt-BR"/>
-              </w:rPr>
-              <w:t>sub-redes</w:t>
-            </w:r>
-            <w:proofErr w:type="spellEnd"/>
+              <w:t>Dividir em 8 sub-redes</w:t>
+            </w:r>
           </w:p>
         </w:tc>
       </w:tr>
@@ -2487,19 +2384,8 @@
                 <w:szCs w:val="24"/>
                 <w:lang w:val="pt-BR" w:eastAsia="pt-BR"/>
               </w:rPr>
-              <w:t xml:space="preserve">Dividir em 32 </w:t>
-            </w:r>
-            <w:proofErr w:type="spellStart"/>
-            <w:r>
-              <w:rPr>
-                <w:rFonts w:eastAsia="Times New Roman" w:cs="Arial"/>
-                <w:color w:val="1F2328"/>
-                <w:szCs w:val="24"/>
-                <w:lang w:val="pt-BR" w:eastAsia="pt-BR"/>
-              </w:rPr>
-              <w:t>sub-redes</w:t>
-            </w:r>
-            <w:proofErr w:type="spellEnd"/>
+              <w:t>Dividir em 32 sub-redes</w:t>
+            </w:r>
           </w:p>
         </w:tc>
       </w:tr>
@@ -2571,19 +2457,8 @@
                 <w:szCs w:val="24"/>
                 <w:lang w:val="pt-BR" w:eastAsia="pt-BR"/>
               </w:rPr>
-              <w:t xml:space="preserve">Dividir em 4 </w:t>
-            </w:r>
-            <w:proofErr w:type="spellStart"/>
-            <w:r>
-              <w:rPr>
-                <w:rFonts w:eastAsia="Times New Roman" w:cs="Arial"/>
-                <w:color w:val="1F2328"/>
-                <w:szCs w:val="24"/>
-                <w:lang w:val="pt-BR" w:eastAsia="pt-BR"/>
-              </w:rPr>
-              <w:t>sub-redes</w:t>
-            </w:r>
-            <w:proofErr w:type="spellEnd"/>
+              <w:t>Dividir em 4 sub-redes</w:t>
+            </w:r>
           </w:p>
         </w:tc>
       </w:tr>
@@ -2655,19 +2530,8 @@
                 <w:szCs w:val="24"/>
                 <w:lang w:val="pt-BR" w:eastAsia="pt-BR"/>
               </w:rPr>
-              <w:t xml:space="preserve">Dividir em 16 </w:t>
-            </w:r>
-            <w:proofErr w:type="spellStart"/>
-            <w:r>
-              <w:rPr>
-                <w:rFonts w:eastAsia="Times New Roman" w:cs="Arial"/>
-                <w:color w:val="1F2328"/>
-                <w:szCs w:val="24"/>
-                <w:lang w:val="pt-BR" w:eastAsia="pt-BR"/>
-              </w:rPr>
-              <w:t>sub-redes</w:t>
-            </w:r>
-            <w:proofErr w:type="spellEnd"/>
+              <w:t>Dividir em 16 sub-redes</w:t>
+            </w:r>
           </w:p>
         </w:tc>
       </w:tr>
@@ -2692,17 +2556,8 @@
           <w:b/>
           <w:lang w:val="pt-BR"/>
         </w:rPr>
-        <w:t xml:space="preserve">1. 192.168.1.0/24 - dividir em 4 </w:t>
+        <w:t>1. 192.168.1.0/24 - dividir em 4 sub-redes</w:t>
       </w:r>
-      <w:proofErr w:type="spellStart"/>
-      <w:r>
-        <w:rPr>
-          <w:b/>
-          <w:lang w:val="pt-BR"/>
-        </w:rPr>
-        <w:t>sub-redes</w:t>
-      </w:r>
-      <w:proofErr w:type="spellEnd"/>
     </w:p>
     <w:p>
       <w:pPr>
@@ -3535,21 +3390,7 @@
         <w:rPr>
           <w:lang w:val="pt-BR"/>
         </w:rPr>
-        <w:t xml:space="preserve">Total de hosts por </w:t>
-      </w:r>
-      <w:proofErr w:type="spellStart"/>
-      <w:r>
-        <w:rPr>
-          <w:lang w:val="pt-BR"/>
-        </w:rPr>
-        <w:t>sub-rede</w:t>
-      </w:r>
-      <w:proofErr w:type="spellEnd"/>
-      <w:r>
-        <w:rPr>
-          <w:lang w:val="pt-BR"/>
-        </w:rPr>
-        <w:t>:</w:t>
+        <w:t>Total de hosts por sub-rede:</w:t>
       </w:r>
     </w:p>
     <w:p>
@@ -3763,19 +3604,8 @@
             <w:pPr>
               <w:jc w:val="center"/>
             </w:pPr>
-            <w:proofErr w:type="spellStart"/>
-            <w:r>
-              <w:t>Endereço</w:t>
-            </w:r>
-            <w:proofErr w:type="spellEnd"/>
-            <w:r>
-              <w:t xml:space="preserve"> de </w:t>
-            </w:r>
-            <w:r>
-              <w:t>r</w:t>
-            </w:r>
-            <w:r>
-              <w:t>ede</w:t>
+            <w:r>
+              <w:t>Endereço de rede</w:t>
             </w:r>
           </w:p>
         </w:tc>
@@ -3788,13 +3618,8 @@
               <w:jc w:val="center"/>
             </w:pPr>
             <w:r>
-              <w:t xml:space="preserve">Hosts </w:t>
-            </w:r>
-            <w:proofErr w:type="spellStart"/>
-            <w:r>
-              <w:t>válidos</w:t>
-            </w:r>
-            <w:proofErr w:type="spellEnd"/>
+              <w:t>Hosts válidos</w:t>
+            </w:r>
           </w:p>
         </w:tc>
         <w:tc>
@@ -4035,18 +3860,8 @@
           <w:bCs/>
           <w:lang w:val="pt-BR"/>
         </w:rPr>
-        <w:t xml:space="preserve">172.16.0.0/16 dividido em 8 </w:t>
+        <w:t>172.16.0.0/16 dividido em 8 sub-redes</w:t>
       </w:r>
-      <w:proofErr w:type="spellStart"/>
-      <w:r>
-        <w:rPr>
-          <w:b/>
-          <w:bCs/>
-          <w:lang w:val="pt-BR"/>
-        </w:rPr>
-        <w:t>sub-redes</w:t>
-      </w:r>
-      <w:proofErr w:type="spellEnd"/>
     </w:p>
     <w:p>
       <w:pPr>
@@ -4103,35 +3918,7 @@
               <w:rFonts w:ascii="Cambria Math" w:hAnsi="Cambria Math"/>
               <w:lang w:val="pt-BR"/>
             </w:rPr>
-            <m:t>=</m:t>
-          </m:r>
-          <m:r>
-            <w:rPr>
-              <w:rFonts w:ascii="Cambria Math" w:hAnsi="Cambria Math"/>
-              <w:lang w:val="pt-BR"/>
-            </w:rPr>
-            <m:t>8</m:t>
-          </m:r>
-          <m:r>
-            <w:rPr>
-              <w:rFonts w:ascii="Cambria Math" w:hAnsi="Cambria Math"/>
-              <w:lang w:val="pt-BR"/>
-            </w:rPr>
-            <m:t xml:space="preserve">∴serão ativados </m:t>
-          </m:r>
-          <m:r>
-            <w:rPr>
-              <w:rFonts w:ascii="Cambria Math" w:hAnsi="Cambria Math"/>
-              <w:lang w:val="pt-BR"/>
-            </w:rPr>
-            <m:t>3</m:t>
-          </m:r>
-          <m:r>
-            <w:rPr>
-              <w:rFonts w:ascii="Cambria Math" w:hAnsi="Cambria Math"/>
-              <w:lang w:val="pt-BR"/>
-            </w:rPr>
-            <m:t xml:space="preserve"> bits</m:t>
+            <m:t>=8∴serão ativados 3 bits</m:t>
           </m:r>
         </m:oMath>
       </m:oMathPara>
@@ -4905,21 +4692,7 @@
         <w:rPr>
           <w:lang w:val="pt-BR"/>
         </w:rPr>
-        <w:t xml:space="preserve">Total de hosts por </w:t>
-      </w:r>
-      <w:proofErr w:type="spellStart"/>
-      <w:r>
-        <w:rPr>
-          <w:lang w:val="pt-BR"/>
-        </w:rPr>
-        <w:t>sub-rede</w:t>
-      </w:r>
-      <w:proofErr w:type="spellEnd"/>
-      <w:r>
-        <w:rPr>
-          <w:lang w:val="pt-BR"/>
-        </w:rPr>
-        <w:t>:</w:t>
+        <w:t>Total de hosts por sub-rede:</w:t>
       </w:r>
     </w:p>
     <w:p>
@@ -4991,14 +4764,7 @@
                   <w:rFonts w:ascii="Cambria Math" w:hAnsi="Cambria Math"/>
                   <w:lang w:val="pt-BR"/>
                 </w:rPr>
-                <m:t>32-</m:t>
-              </m:r>
-              <m:r>
-                <w:rPr>
-                  <w:rFonts w:ascii="Cambria Math" w:hAnsi="Cambria Math"/>
-                  <w:lang w:val="pt-BR"/>
-                </w:rPr>
-                <m:t>19</m:t>
+                <m:t>32-19</m:t>
               </m:r>
             </m:sup>
           </m:sSup>
@@ -5043,56 +4809,7 @@
               <w:rFonts w:ascii="Cambria Math" w:hAnsi="Cambria Math"/>
               <w:lang w:val="pt-BR"/>
             </w:rPr>
-            <m:t>-2=&gt;</m:t>
-          </m:r>
-          <m:r>
-            <w:rPr>
-              <w:rFonts w:ascii="Cambria Math" w:hAnsi="Cambria Math"/>
-              <w:lang w:val="pt-BR"/>
-            </w:rPr>
-            <m:t>8</m:t>
-          </m:r>
-          <m:r>
-            <w:rPr>
-              <w:rFonts w:ascii="Cambria Math" w:hAnsi="Cambria Math"/>
-              <w:lang w:val="pt-BR"/>
-            </w:rPr>
-            <m:t>.</m:t>
-          </m:r>
-          <m:r>
-            <w:rPr>
-              <w:rFonts w:ascii="Cambria Math" w:hAnsi="Cambria Math"/>
-              <w:lang w:val="pt-BR"/>
-            </w:rPr>
-            <m:t>192</m:t>
-          </m:r>
-          <m:r>
-            <w:rPr>
-              <w:rFonts w:ascii="Cambria Math" w:hAnsi="Cambria Math"/>
-              <w:lang w:val="pt-BR"/>
-            </w:rPr>
-            <m:t>-2=</m:t>
-          </m:r>
-          <m:r>
-            <w:rPr>
-              <w:rFonts w:ascii="Cambria Math" w:hAnsi="Cambria Math"/>
-              <w:lang w:val="pt-BR"/>
-            </w:rPr>
-            <m:t>8</m:t>
-          </m:r>
-          <m:r>
-            <w:rPr>
-              <w:rFonts w:ascii="Cambria Math" w:hAnsi="Cambria Math"/>
-              <w:lang w:val="pt-BR"/>
-            </w:rPr>
-            <m:t>.</m:t>
-          </m:r>
-          <m:r>
-            <w:rPr>
-              <w:rFonts w:ascii="Cambria Math" w:hAnsi="Cambria Math"/>
-              <w:lang w:val="pt-BR"/>
-            </w:rPr>
-            <m:t>190</m:t>
+            <m:t>-2=&gt;8.192-2=8.190</m:t>
           </m:r>
         </m:oMath>
       </m:oMathPara>
@@ -5110,28 +4827,7 @@
               <w:rFonts w:ascii="Cambria Math" w:hAnsi="Cambria Math"/>
               <w:lang w:val="pt-BR"/>
             </w:rPr>
-            <m:t>∴número de hosts por sub-rede=</m:t>
-          </m:r>
-          <m:r>
-            <w:rPr>
-              <w:rFonts w:ascii="Cambria Math" w:hAnsi="Cambria Math"/>
-              <w:lang w:val="pt-BR"/>
-            </w:rPr>
-            <m:t>8</m:t>
-          </m:r>
-          <m:r>
-            <w:rPr>
-              <w:rFonts w:ascii="Cambria Math" w:hAnsi="Cambria Math"/>
-              <w:lang w:val="pt-BR"/>
-            </w:rPr>
-            <m:t>.</m:t>
-          </m:r>
-          <m:r>
-            <w:rPr>
-              <w:rFonts w:ascii="Cambria Math" w:hAnsi="Cambria Math"/>
-              <w:lang w:val="pt-BR"/>
-            </w:rPr>
-            <m:t>190</m:t>
+            <m:t>∴número de hosts por sub-rede=8.190</m:t>
           </m:r>
         </m:oMath>
       </m:oMathPara>
@@ -5163,63 +4859,7 @@
               <w:rFonts w:ascii="Cambria Math" w:hAnsi="Cambria Math"/>
               <w:lang w:val="pt-BR"/>
             </w:rPr>
-            <m:t>256-último valor da máscara=&gt;256-</m:t>
-          </m:r>
-          <m:r>
-            <w:rPr>
-              <w:rFonts w:ascii="Cambria Math" w:hAnsi="Cambria Math"/>
-              <w:lang w:val="pt-BR"/>
-            </w:rPr>
-            <m:t>224</m:t>
-          </m:r>
-          <m:r>
-            <w:rPr>
-              <w:rFonts w:ascii="Cambria Math" w:hAnsi="Cambria Math"/>
-              <w:lang w:val="pt-BR"/>
-            </w:rPr>
-            <m:t>=</m:t>
-          </m:r>
-          <m:r>
-            <w:rPr>
-              <w:rFonts w:ascii="Cambria Math" w:hAnsi="Cambria Math"/>
-              <w:lang w:val="pt-BR"/>
-            </w:rPr>
-            <m:t>32</m:t>
-          </m:r>
-          <m:r>
-            <w:rPr>
-              <w:rFonts w:ascii="Cambria Math" w:hAnsi="Cambria Math"/>
-              <w:lang w:val="pt-BR"/>
-            </w:rPr>
-            <m:t xml:space="preserve"> salto de </m:t>
-          </m:r>
-          <m:r>
-            <w:rPr>
-              <w:rFonts w:ascii="Cambria Math" w:hAnsi="Cambria Math"/>
-              <w:lang w:val="pt-BR"/>
-            </w:rPr>
-            <m:t>32</m:t>
-          </m:r>
-          <m:r>
-            <w:rPr>
-              <w:rFonts w:ascii="Cambria Math" w:hAnsi="Cambria Math"/>
-              <w:lang w:val="pt-BR"/>
-            </w:rPr>
-            <m:t xml:space="preserve"> no </m:t>
-          </m:r>
-          <m:r>
-            <w:rPr>
-              <w:rFonts w:ascii="Cambria Math" w:hAnsi="Cambria Math"/>
-              <w:lang w:val="pt-BR"/>
-            </w:rPr>
-            <m:t>terceiro</m:t>
-          </m:r>
-          <m:r>
-            <w:rPr>
-              <w:rFonts w:ascii="Cambria Math" w:hAnsi="Cambria Math"/>
-              <w:lang w:val="pt-BR"/>
-            </w:rPr>
-            <m:t xml:space="preserve"> octeto</m:t>
+            <m:t>256-último valor da máscara=&gt;256-224=32 salto de 32 no terceiro octeto</m:t>
           </m:r>
         </m:oMath>
       </m:oMathPara>
@@ -5257,13 +4897,8 @@
             <w:pPr>
               <w:jc w:val="center"/>
             </w:pPr>
-            <w:proofErr w:type="spellStart"/>
-            <w:r>
-              <w:t>Endereço</w:t>
-            </w:r>
-            <w:proofErr w:type="spellEnd"/>
-            <w:r>
-              <w:t xml:space="preserve"> de Rede</w:t>
+            <w:r>
+              <w:t>Endereço de Rede</w:t>
             </w:r>
           </w:p>
         </w:tc>
@@ -5276,13 +4911,8 @@
               <w:jc w:val="center"/>
             </w:pPr>
             <w:r>
-              <w:t xml:space="preserve">Hosts </w:t>
-            </w:r>
-            <w:proofErr w:type="spellStart"/>
-            <w:r>
-              <w:t>válidos</w:t>
-            </w:r>
-            <w:proofErr w:type="spellEnd"/>
+              <w:t>Hosts válidos</w:t>
+            </w:r>
           </w:p>
         </w:tc>
         <w:tc>
@@ -5754,18 +5384,8 @@
           <w:bCs/>
           <w:lang w:val="pt-BR"/>
         </w:rPr>
-        <w:t xml:space="preserve">10.0.0.0/8 dividido em 4 </w:t>
+        <w:t>10.0.0.0/8 dividido em 4 sub-redes</w:t>
       </w:r>
-      <w:proofErr w:type="spellStart"/>
-      <w:r>
-        <w:rPr>
-          <w:b/>
-          <w:bCs/>
-          <w:lang w:val="pt-BR"/>
-        </w:rPr>
-        <w:t>sub-redes</w:t>
-      </w:r>
-      <w:proofErr w:type="spellEnd"/>
     </w:p>
     <w:p>
       <w:pPr>
@@ -6596,16 +6216,8 @@
         <w:rPr>
           <w:lang w:val="pt-BR"/>
         </w:rPr>
-        <w:t xml:space="preserve">Total de hosts por </w:t>
+        <w:t>Total de hosts por sub-rede</w:t>
       </w:r>
-      <w:proofErr w:type="spellStart"/>
-      <w:r>
-        <w:rPr>
-          <w:lang w:val="pt-BR"/>
-        </w:rPr>
-        <w:t>sub-rede</w:t>
-      </w:r>
-      <w:proofErr w:type="spellEnd"/>
       <w:r>
         <w:rPr>
           <w:lang w:val="pt-BR"/>
@@ -6682,14 +6294,7 @@
                   <w:rFonts w:ascii="Cambria Math" w:hAnsi="Cambria Math"/>
                   <w:lang w:val="pt-BR"/>
                 </w:rPr>
-                <m:t>32-1</m:t>
-              </m:r>
-              <m:r>
-                <w:rPr>
-                  <w:rFonts w:ascii="Cambria Math" w:hAnsi="Cambria Math"/>
-                  <w:lang w:val="pt-BR"/>
-                </w:rPr>
-                <m:t>0</m:t>
+                <m:t>32-10</m:t>
               </m:r>
             </m:sup>
           </m:sSup>
@@ -6734,28 +6339,7 @@
               <w:rFonts w:ascii="Cambria Math" w:hAnsi="Cambria Math"/>
               <w:lang w:val="pt-BR"/>
             </w:rPr>
-            <m:t>-2=&gt;</m:t>
-          </m:r>
-          <m:r>
-            <w:rPr>
-              <w:rFonts w:ascii="Cambria Math" w:hAnsi="Cambria Math"/>
-              <w:lang w:val="pt-BR"/>
-            </w:rPr>
-            <m:t>4.194.304</m:t>
-          </m:r>
-          <m:r>
-            <w:rPr>
-              <w:rFonts w:ascii="Cambria Math" w:hAnsi="Cambria Math"/>
-              <w:lang w:val="pt-BR"/>
-            </w:rPr>
-            <m:t>-2=</m:t>
-          </m:r>
-          <m:r>
-            <w:rPr>
-              <w:rFonts w:ascii="Cambria Math" w:hAnsi="Cambria Math"/>
-              <w:lang w:val="pt-BR"/>
-            </w:rPr>
-            <m:t>4.194.302</m:t>
+            <m:t>-2=&gt;4.194.304-2=4.194.302</m:t>
           </m:r>
         </m:oMath>
       </m:oMathPara>
@@ -6773,14 +6357,7 @@
               <w:rFonts w:ascii="Cambria Math" w:hAnsi="Cambria Math"/>
               <w:lang w:val="pt-BR"/>
             </w:rPr>
-            <m:t>∴número de hosts por sub-rede=</m:t>
-          </m:r>
-          <m:r>
-            <w:rPr>
-              <w:rFonts w:ascii="Cambria Math" w:hAnsi="Cambria Math"/>
-              <w:lang w:val="pt-BR"/>
-            </w:rPr>
-            <m:t>4.194.302</m:t>
+            <m:t>∴número de hosts por sub-rede=4.194.302</m:t>
           </m:r>
         </m:oMath>
       </m:oMathPara>
@@ -6812,49 +6389,7 @@
               <w:rFonts w:ascii="Cambria Math" w:hAnsi="Cambria Math"/>
               <w:lang w:val="pt-BR"/>
             </w:rPr>
-            <m:t>256-último valor da máscara=&gt;256-</m:t>
-          </m:r>
-          <m:r>
-            <w:rPr>
-              <w:rFonts w:ascii="Cambria Math" w:hAnsi="Cambria Math"/>
-              <w:lang w:val="pt-BR"/>
-            </w:rPr>
-            <m:t>192</m:t>
-          </m:r>
-          <m:r>
-            <w:rPr>
-              <w:rFonts w:ascii="Cambria Math" w:hAnsi="Cambria Math"/>
-              <w:lang w:val="pt-BR"/>
-            </w:rPr>
-            <m:t>=</m:t>
-          </m:r>
-          <m:r>
-            <w:rPr>
-              <w:rFonts w:ascii="Cambria Math" w:hAnsi="Cambria Math"/>
-              <w:lang w:val="pt-BR"/>
-            </w:rPr>
-            <m:t>64</m:t>
-          </m:r>
-          <m:r>
-            <w:rPr>
-              <w:rFonts w:ascii="Cambria Math" w:hAnsi="Cambria Math"/>
-              <w:lang w:val="pt-BR"/>
-            </w:rPr>
-            <m:t xml:space="preserve"> salto de </m:t>
-          </m:r>
-          <m:r>
-            <w:rPr>
-              <w:rFonts w:ascii="Cambria Math" w:hAnsi="Cambria Math"/>
-              <w:lang w:val="pt-BR"/>
-            </w:rPr>
-            <m:t>64</m:t>
-          </m:r>
-          <m:r>
-            <w:rPr>
-              <w:rFonts w:ascii="Cambria Math" w:hAnsi="Cambria Math"/>
-              <w:lang w:val="pt-BR"/>
-            </w:rPr>
-            <m:t xml:space="preserve"> no segundo octeto</m:t>
+            <m:t>256-último valor da máscara=&gt;256-192=64 salto de 64 no segundo octeto</m:t>
           </m:r>
         </m:oMath>
       </m:oMathPara>
@@ -6902,51 +6437,33 @@
                 <w:bCs/>
               </w:rPr>
             </w:pPr>
-            <w:proofErr w:type="spellStart"/>
             <w:r>
               <w:rPr>
                 <w:b/>
                 <w:bCs/>
               </w:rPr>
-              <w:t>Endereço</w:t>
-            </w:r>
-            <w:proofErr w:type="spellEnd"/>
-            <w:r>
+              <w:t>Endereço de Rede</w:t>
+            </w:r>
+          </w:p>
+        </w:tc>
+        <w:tc>
+          <w:tcPr>
+            <w:tcW w:w="1912" w:type="pct"/>
+          </w:tcPr>
+          <w:p>
+            <w:pPr>
               <w:rPr>
                 <w:b/>
                 <w:bCs/>
               </w:rPr>
-              <w:t xml:space="preserve"> de Rede</w:t>
-            </w:r>
-          </w:p>
-        </w:tc>
-        <w:tc>
-          <w:tcPr>
-            <w:tcW w:w="1912" w:type="pct"/>
-          </w:tcPr>
-          <w:p>
-            <w:pPr>
+            </w:pPr>
+            <w:r>
               <w:rPr>
                 <w:b/>
                 <w:bCs/>
               </w:rPr>
-            </w:pPr>
-            <w:r>
-              <w:rPr>
-                <w:b/>
-                <w:bCs/>
-              </w:rPr>
-              <w:t xml:space="preserve">Hosts </w:t>
-            </w:r>
-            <w:proofErr w:type="spellStart"/>
-            <w:r>
-              <w:rPr>
-                <w:b/>
-                <w:bCs/>
-              </w:rPr>
-              <w:t>válidos</w:t>
-            </w:r>
-            <w:proofErr w:type="spellEnd"/>
+              <w:t>Hosts válidos</w:t>
+            </w:r>
           </w:p>
         </w:tc>
         <w:tc>
@@ -7160,18 +6677,8 @@
           <w:bCs/>
           <w:lang w:val="pt-BR"/>
         </w:rPr>
-        <w:t xml:space="preserve">172.30.0.0/16 dividido em 16 </w:t>
+        <w:t>172.30.0.0/16 dividido em 16 sub-redes</w:t>
       </w:r>
-      <w:proofErr w:type="spellStart"/>
-      <w:r>
-        <w:rPr>
-          <w:b/>
-          <w:bCs/>
-          <w:lang w:val="pt-BR"/>
-        </w:rPr>
-        <w:t>sub-redes</w:t>
-      </w:r>
-      <w:proofErr w:type="spellEnd"/>
     </w:p>
     <w:p>
       <w:pPr>
@@ -7228,35 +6735,7 @@
               <w:rFonts w:ascii="Cambria Math" w:hAnsi="Cambria Math"/>
               <w:lang w:val="pt-BR"/>
             </w:rPr>
-            <m:t>=</m:t>
-          </m:r>
-          <m:r>
-            <w:rPr>
-              <w:rFonts w:ascii="Cambria Math" w:hAnsi="Cambria Math"/>
-              <w:lang w:val="pt-BR"/>
-            </w:rPr>
-            <m:t>16</m:t>
-          </m:r>
-          <m:r>
-            <w:rPr>
-              <w:rFonts w:ascii="Cambria Math" w:hAnsi="Cambria Math"/>
-              <w:lang w:val="pt-BR"/>
-            </w:rPr>
-            <m:t xml:space="preserve">∴serão ativados </m:t>
-          </m:r>
-          <m:r>
-            <w:rPr>
-              <w:rFonts w:ascii="Cambria Math" w:hAnsi="Cambria Math"/>
-              <w:lang w:val="pt-BR"/>
-            </w:rPr>
-            <m:t>4</m:t>
-          </m:r>
-          <m:r>
-            <w:rPr>
-              <w:rFonts w:ascii="Cambria Math" w:hAnsi="Cambria Math"/>
-              <w:lang w:val="pt-BR"/>
-            </w:rPr>
-            <m:t xml:space="preserve"> bits</m:t>
+            <m:t>=16∴serão ativados 4 bits</m:t>
           </m:r>
         </m:oMath>
       </m:oMathPara>
@@ -8044,21 +7523,7 @@
         <w:rPr>
           <w:lang w:val="pt-BR"/>
         </w:rPr>
-        <w:t xml:space="preserve">Total de hosts por </w:t>
-      </w:r>
-      <w:proofErr w:type="spellStart"/>
-      <w:r>
-        <w:rPr>
-          <w:lang w:val="pt-BR"/>
-        </w:rPr>
-        <w:t>sub-rede</w:t>
-      </w:r>
-      <w:proofErr w:type="spellEnd"/>
-      <w:r>
-        <w:rPr>
-          <w:lang w:val="pt-BR"/>
-        </w:rPr>
-        <w:t>:</w:t>
+        <w:t>Total de hosts por sub-rede:</w:t>
       </w:r>
     </w:p>
     <w:p>
@@ -8130,14 +7595,7 @@
                   <w:rFonts w:ascii="Cambria Math" w:hAnsi="Cambria Math"/>
                   <w:lang w:val="pt-BR"/>
                 </w:rPr>
-                <m:t>32-</m:t>
-              </m:r>
-              <m:r>
-                <w:rPr>
-                  <w:rFonts w:ascii="Cambria Math" w:hAnsi="Cambria Math"/>
-                  <w:lang w:val="pt-BR"/>
-                </w:rPr>
-                <m:t>20</m:t>
+                <m:t>32-20</m:t>
               </m:r>
             </m:sup>
           </m:sSup>
@@ -8173,14 +7631,7 @@
                   <w:rFonts w:ascii="Cambria Math" w:hAnsi="Cambria Math"/>
                   <w:lang w:val="pt-BR"/>
                 </w:rPr>
-                <m:t>1</m:t>
-              </m:r>
-              <m:r>
-                <w:rPr>
-                  <w:rFonts w:ascii="Cambria Math" w:hAnsi="Cambria Math"/>
-                  <w:lang w:val="pt-BR"/>
-                </w:rPr>
-                <m:t>2</m:t>
+                <m:t>12</m:t>
               </m:r>
             </m:sup>
           </m:sSup>
@@ -8189,28 +7640,7 @@
               <w:rFonts w:ascii="Cambria Math" w:hAnsi="Cambria Math"/>
               <w:lang w:val="pt-BR"/>
             </w:rPr>
-            <m:t>-2=&gt;</m:t>
-          </m:r>
-          <m:r>
-            <w:rPr>
-              <w:rFonts w:ascii="Cambria Math" w:hAnsi="Cambria Math"/>
-              <w:lang w:val="pt-BR"/>
-            </w:rPr>
-            <m:t>4.096</m:t>
-          </m:r>
-          <m:r>
-            <w:rPr>
-              <w:rFonts w:ascii="Cambria Math" w:hAnsi="Cambria Math"/>
-              <w:lang w:val="pt-BR"/>
-            </w:rPr>
-            <m:t>-2=</m:t>
-          </m:r>
-          <m:r>
-            <w:rPr>
-              <w:rFonts w:ascii="Cambria Math" w:hAnsi="Cambria Math"/>
-              <w:lang w:val="pt-BR"/>
-            </w:rPr>
-            <m:t>4.094</m:t>
+            <m:t>-2=&gt;4.096-2=4.094</m:t>
           </m:r>
         </m:oMath>
       </m:oMathPara>
@@ -8228,14 +7658,7 @@
               <w:rFonts w:ascii="Cambria Math" w:hAnsi="Cambria Math"/>
               <w:lang w:val="pt-BR"/>
             </w:rPr>
-            <m:t>∴número de hosts por sub-rede=4.</m:t>
-          </m:r>
-          <m:r>
-            <w:rPr>
-              <w:rFonts w:ascii="Cambria Math" w:hAnsi="Cambria Math"/>
-              <w:lang w:val="pt-BR"/>
-            </w:rPr>
-            <m:t>094</m:t>
+            <m:t>∴número de hosts por sub-rede=4.094</m:t>
           </m:r>
         </m:oMath>
       </m:oMathPara>
@@ -8273,63 +7696,7 @@
               <w:rFonts w:ascii="Cambria Math" w:hAnsi="Cambria Math"/>
               <w:lang w:val="pt-BR"/>
             </w:rPr>
-            <m:t>256-último valor da máscara=&gt;256-</m:t>
-          </m:r>
-          <m:r>
-            <w:rPr>
-              <w:rFonts w:ascii="Cambria Math" w:hAnsi="Cambria Math"/>
-              <w:lang w:val="pt-BR"/>
-            </w:rPr>
-            <m:t>240</m:t>
-          </m:r>
-          <m:r>
-            <w:rPr>
-              <w:rFonts w:ascii="Cambria Math" w:hAnsi="Cambria Math"/>
-              <w:lang w:val="pt-BR"/>
-            </w:rPr>
-            <m:t>=</m:t>
-          </m:r>
-          <m:r>
-            <w:rPr>
-              <w:rFonts w:ascii="Cambria Math" w:hAnsi="Cambria Math"/>
-              <w:lang w:val="pt-BR"/>
-            </w:rPr>
-            <m:t>16</m:t>
-          </m:r>
-          <m:r>
-            <w:rPr>
-              <w:rFonts w:ascii="Cambria Math" w:hAnsi="Cambria Math"/>
-              <w:lang w:val="pt-BR"/>
-            </w:rPr>
-            <m:t xml:space="preserve"> salto de </m:t>
-          </m:r>
-          <m:r>
-            <w:rPr>
-              <w:rFonts w:ascii="Cambria Math" w:hAnsi="Cambria Math"/>
-              <w:lang w:val="pt-BR"/>
-            </w:rPr>
-            <m:t>16</m:t>
-          </m:r>
-          <m:r>
-            <w:rPr>
-              <w:rFonts w:ascii="Cambria Math" w:hAnsi="Cambria Math"/>
-              <w:lang w:val="pt-BR"/>
-            </w:rPr>
-            <m:t xml:space="preserve"> no </m:t>
-          </m:r>
-          <m:r>
-            <w:rPr>
-              <w:rFonts w:ascii="Cambria Math" w:hAnsi="Cambria Math"/>
-              <w:lang w:val="pt-BR"/>
-            </w:rPr>
-            <m:t>terceiro</m:t>
-          </m:r>
-          <m:r>
-            <w:rPr>
-              <w:rFonts w:ascii="Cambria Math" w:hAnsi="Cambria Math"/>
-              <w:lang w:val="pt-BR"/>
-            </w:rPr>
-            <m:t xml:space="preserve"> octeto</m:t>
+            <m:t>256-último valor da máscara=&gt;256-240=16 salto de 16 no terceiro octeto</m:t>
           </m:r>
         </m:oMath>
       </m:oMathPara>
@@ -8379,52 +7746,34 @@
                 <w:bCs/>
               </w:rPr>
             </w:pPr>
-            <w:proofErr w:type="spellStart"/>
             <w:r>
               <w:rPr>
                 <w:b/>
                 <w:bCs/>
               </w:rPr>
-              <w:t>Endereço</w:t>
-            </w:r>
-            <w:proofErr w:type="spellEnd"/>
-            <w:r>
+              <w:t>Endereço de Rede</w:t>
+            </w:r>
+          </w:p>
+        </w:tc>
+        <w:tc>
+          <w:tcPr>
+            <w:tcW w:w="2005" w:type="pct"/>
+          </w:tcPr>
+          <w:p>
+            <w:pPr>
+              <w:jc w:val="center"/>
               <w:rPr>
                 <w:b/>
                 <w:bCs/>
               </w:rPr>
-              <w:t xml:space="preserve"> de Rede</w:t>
-            </w:r>
-          </w:p>
-        </w:tc>
-        <w:tc>
-          <w:tcPr>
-            <w:tcW w:w="2005" w:type="pct"/>
-          </w:tcPr>
-          <w:p>
-            <w:pPr>
-              <w:jc w:val="center"/>
+            </w:pPr>
+            <w:r>
               <w:rPr>
                 <w:b/>
                 <w:bCs/>
               </w:rPr>
-            </w:pPr>
-            <w:r>
-              <w:rPr>
-                <w:b/>
-                <w:bCs/>
-              </w:rPr>
-              <w:t xml:space="preserve">Hosts </w:t>
-            </w:r>
-            <w:proofErr w:type="spellStart"/>
-            <w:r>
-              <w:rPr>
-                <w:b/>
-                <w:bCs/>
-              </w:rPr>
-              <w:t>válidos</w:t>
-            </w:r>
-            <w:proofErr w:type="spellEnd"/>
+              <w:t>Hosts válidos</w:t>
+            </w:r>
           </w:p>
         </w:tc>
         <w:tc>
@@ -9143,18 +8492,8 @@
           <w:bCs/>
           <w:lang w:val="pt-BR"/>
         </w:rPr>
-        <w:t xml:space="preserve">192.168.10.0/24 dividido em 32 </w:t>
+        <w:t>192.168.10.0/24 dividido em 32 sub-redes</w:t>
       </w:r>
-      <w:proofErr w:type="spellStart"/>
-      <w:r>
-        <w:rPr>
-          <w:b/>
-          <w:bCs/>
-          <w:lang w:val="pt-BR"/>
-        </w:rPr>
-        <w:t>sub-redes</w:t>
-      </w:r>
-      <w:proofErr w:type="spellEnd"/>
     </w:p>
     <w:p>
       <w:pPr>
@@ -9218,35 +8557,7 @@
               <w:rFonts w:ascii="Cambria Math" w:hAnsi="Cambria Math"/>
               <w:lang w:val="pt-BR"/>
             </w:rPr>
-            <m:t>=</m:t>
-          </m:r>
-          <m:r>
-            <w:rPr>
-              <w:rFonts w:ascii="Cambria Math" w:hAnsi="Cambria Math"/>
-              <w:lang w:val="pt-BR"/>
-            </w:rPr>
-            <m:t>32</m:t>
-          </m:r>
-          <m:r>
-            <w:rPr>
-              <w:rFonts w:ascii="Cambria Math" w:hAnsi="Cambria Math"/>
-              <w:lang w:val="pt-BR"/>
-            </w:rPr>
-            <m:t xml:space="preserve">∴serão ativados </m:t>
-          </m:r>
-          <m:r>
-            <w:rPr>
-              <w:rFonts w:ascii="Cambria Math" w:hAnsi="Cambria Math"/>
-              <w:lang w:val="pt-BR"/>
-            </w:rPr>
-            <m:t>5</m:t>
-          </m:r>
-          <m:r>
-            <w:rPr>
-              <w:rFonts w:ascii="Cambria Math" w:hAnsi="Cambria Math"/>
-              <w:lang w:val="pt-BR"/>
-            </w:rPr>
-            <m:t xml:space="preserve"> bits</m:t>
+            <m:t>=32∴serão ativados 5 bits</m:t>
           </m:r>
         </m:oMath>
       </m:oMathPara>
@@ -10027,21 +9338,7 @@
         <w:rPr>
           <w:lang w:val="pt-BR"/>
         </w:rPr>
-        <w:t xml:space="preserve">Total de hosts por </w:t>
-      </w:r>
-      <w:proofErr w:type="spellStart"/>
-      <w:r>
-        <w:rPr>
-          <w:lang w:val="pt-BR"/>
-        </w:rPr>
-        <w:t>sub-rede</w:t>
-      </w:r>
-      <w:proofErr w:type="spellEnd"/>
-      <w:r>
-        <w:rPr>
-          <w:lang w:val="pt-BR"/>
-        </w:rPr>
-        <w:t>:</w:t>
+        <w:t>Total de hosts por sub-rede:</w:t>
       </w:r>
     </w:p>
     <w:p>
@@ -10113,14 +9410,7 @@
                   <w:rFonts w:ascii="Cambria Math" w:hAnsi="Cambria Math"/>
                   <w:lang w:val="pt-BR"/>
                 </w:rPr>
-                <m:t>32-2</m:t>
-              </m:r>
-              <m:r>
-                <w:rPr>
-                  <w:rFonts w:ascii="Cambria Math" w:hAnsi="Cambria Math"/>
-                  <w:lang w:val="pt-BR"/>
-                </w:rPr>
-                <m:t>9</m:t>
+                <m:t>32-29</m:t>
               </m:r>
             </m:sup>
           </m:sSup>
@@ -10165,28 +9455,7 @@
               <w:rFonts w:ascii="Cambria Math" w:hAnsi="Cambria Math"/>
               <w:lang w:val="pt-BR"/>
             </w:rPr>
-            <m:t>-2=&gt;</m:t>
-          </m:r>
-          <m:r>
-            <w:rPr>
-              <w:rFonts w:ascii="Cambria Math" w:hAnsi="Cambria Math"/>
-              <w:lang w:val="pt-BR"/>
-            </w:rPr>
-            <m:t>8</m:t>
-          </m:r>
-          <m:r>
-            <w:rPr>
-              <w:rFonts w:ascii="Cambria Math" w:hAnsi="Cambria Math"/>
-              <w:lang w:val="pt-BR"/>
-            </w:rPr>
-            <m:t>-2=</m:t>
-          </m:r>
-          <m:r>
-            <w:rPr>
-              <w:rFonts w:ascii="Cambria Math" w:hAnsi="Cambria Math"/>
-              <w:lang w:val="pt-BR"/>
-            </w:rPr>
-            <m:t>6</m:t>
+            <m:t>-2=&gt;8-2=6</m:t>
           </m:r>
         </m:oMath>
       </m:oMathPara>
@@ -10204,14 +9473,7 @@
               <w:rFonts w:ascii="Cambria Math" w:hAnsi="Cambria Math"/>
               <w:lang w:val="pt-BR"/>
             </w:rPr>
-            <m:t>∴número de hosts por sub-rede=</m:t>
-          </m:r>
-          <m:r>
-            <w:rPr>
-              <w:rFonts w:ascii="Cambria Math" w:hAnsi="Cambria Math"/>
-              <w:lang w:val="pt-BR"/>
-            </w:rPr>
-            <m:t>6</m:t>
+            <m:t>∴número de hosts por sub-rede=6</m:t>
           </m:r>
         </m:oMath>
       </m:oMathPara>
@@ -10242,63 +9504,7 @@
               <w:rFonts w:ascii="Cambria Math" w:hAnsi="Cambria Math"/>
               <w:lang w:val="pt-BR"/>
             </w:rPr>
-            <m:t>256-último valor da máscara=&gt;256-24</m:t>
-          </m:r>
-          <m:r>
-            <w:rPr>
-              <w:rFonts w:ascii="Cambria Math" w:hAnsi="Cambria Math"/>
-              <w:lang w:val="pt-BR"/>
-            </w:rPr>
-            <m:t>8</m:t>
-          </m:r>
-          <m:r>
-            <w:rPr>
-              <w:rFonts w:ascii="Cambria Math" w:hAnsi="Cambria Math"/>
-              <w:lang w:val="pt-BR"/>
-            </w:rPr>
-            <m:t>=</m:t>
-          </m:r>
-          <m:r>
-            <w:rPr>
-              <w:rFonts w:ascii="Cambria Math" w:hAnsi="Cambria Math"/>
-              <w:lang w:val="pt-BR"/>
-            </w:rPr>
-            <m:t>8</m:t>
-          </m:r>
-          <m:r>
-            <w:rPr>
-              <w:rFonts w:ascii="Cambria Math" w:hAnsi="Cambria Math"/>
-              <w:lang w:val="pt-BR"/>
-            </w:rPr>
-            <m:t xml:space="preserve"> salto de </m:t>
-          </m:r>
-          <m:r>
-            <w:rPr>
-              <w:rFonts w:ascii="Cambria Math" w:hAnsi="Cambria Math"/>
-              <w:lang w:val="pt-BR"/>
-            </w:rPr>
-            <m:t>8</m:t>
-          </m:r>
-          <m:r>
-            <w:rPr>
-              <w:rFonts w:ascii="Cambria Math" w:hAnsi="Cambria Math"/>
-              <w:lang w:val="pt-BR"/>
-            </w:rPr>
-            <m:t xml:space="preserve"> no </m:t>
-          </m:r>
-          <m:r>
-            <w:rPr>
-              <w:rFonts w:ascii="Cambria Math" w:hAnsi="Cambria Math"/>
-              <w:lang w:val="pt-BR"/>
-            </w:rPr>
-            <m:t>último</m:t>
-          </m:r>
-          <m:r>
-            <w:rPr>
-              <w:rFonts w:ascii="Cambria Math" w:hAnsi="Cambria Math"/>
-              <w:lang w:val="pt-BR"/>
-            </w:rPr>
-            <m:t xml:space="preserve"> octeto</m:t>
+            <m:t>256-último valor da máscara=&gt;256-248=8 salto de 8 no último octeto</m:t>
           </m:r>
         </m:oMath>
       </m:oMathPara>
@@ -10355,52 +9561,34 @@
                 <w:bCs/>
               </w:rPr>
             </w:pPr>
-            <w:proofErr w:type="spellStart"/>
             <w:r>
               <w:rPr>
                 <w:b/>
                 <w:bCs/>
               </w:rPr>
-              <w:t>Endereço</w:t>
-            </w:r>
-            <w:proofErr w:type="spellEnd"/>
-            <w:r>
+              <w:t>Endereço de Rede</w:t>
+            </w:r>
+          </w:p>
+        </w:tc>
+        <w:tc>
+          <w:tcPr>
+            <w:tcW w:w="2093" w:type="pct"/>
+          </w:tcPr>
+          <w:p>
+            <w:pPr>
+              <w:jc w:val="center"/>
               <w:rPr>
                 <w:b/>
                 <w:bCs/>
               </w:rPr>
-              <w:t xml:space="preserve"> de Rede</w:t>
-            </w:r>
-          </w:p>
-        </w:tc>
-        <w:tc>
-          <w:tcPr>
-            <w:tcW w:w="2093" w:type="pct"/>
-          </w:tcPr>
-          <w:p>
-            <w:pPr>
-              <w:jc w:val="center"/>
+            </w:pPr>
+            <w:r>
               <w:rPr>
                 <w:b/>
                 <w:bCs/>
               </w:rPr>
-            </w:pPr>
-            <w:r>
-              <w:rPr>
-                <w:b/>
-                <w:bCs/>
-              </w:rPr>
-              <w:t xml:space="preserve">Hosts </w:t>
-            </w:r>
-            <w:proofErr w:type="spellStart"/>
-            <w:r>
-              <w:rPr>
-                <w:b/>
-                <w:bCs/>
-              </w:rPr>
-              <w:t>válidos</w:t>
-            </w:r>
-            <w:proofErr w:type="spellEnd"/>
+              <w:t>Hosts válidos</w:t>
+            </w:r>
           </w:p>
         </w:tc>
         <w:tc>

</xml_diff>